<commit_message>
Actualizacion Documentacion + Definicion Proyecto
</commit_message>
<xml_diff>
--- a/deustotilTechSL/proyectoIW/Documentacion.docx
+++ b/deustotilTechSL/proyectoIW/Documentacion.docx
@@ -340,6 +340,58 @@
           <w:szCs w:val="24"/>
         </w:rPr>
       </w:pPr>
+    </w:p>
+    <w:p>
+      <w:pPr>
+        <w:rPr>
+          <w:rFonts w:asciiTheme="majorHAnsi" w:hAnsiTheme="majorHAnsi" w:cstheme="majorHAnsi"/>
+          <w:sz w:val="24"/>
+          <w:szCs w:val="24"/>
+        </w:rPr>
+      </w:pPr>
+    </w:p>
+    <w:p>
+      <w:pPr>
+        <w:rPr>
+          <w:rFonts w:asciiTheme="majorHAnsi" w:hAnsiTheme="majorHAnsi" w:cstheme="majorHAnsi"/>
+          <w:sz w:val="24"/>
+          <w:szCs w:val="24"/>
+        </w:rPr>
+      </w:pPr>
+    </w:p>
+    <w:p>
+      <w:pPr>
+        <w:rPr>
+          <w:rFonts w:asciiTheme="majorHAnsi" w:hAnsiTheme="majorHAnsi" w:cstheme="majorHAnsi"/>
+          <w:sz w:val="24"/>
+          <w:szCs w:val="24"/>
+        </w:rPr>
+      </w:pPr>
+      <w:r>
+        <w:rPr>
+          <w:rFonts w:asciiTheme="majorHAnsi" w:hAnsiTheme="majorHAnsi" w:cstheme="majorHAnsi"/>
+          <w:sz w:val="24"/>
+          <w:szCs w:val="24"/>
+        </w:rPr>
+        <w:t>Bibliografía:</w:t>
+      </w:r>
+    </w:p>
+    <w:p>
+      <w:pPr>
+        <w:rPr>
+          <w:rFonts w:asciiTheme="majorHAnsi" w:hAnsiTheme="majorHAnsi" w:cstheme="majorHAnsi"/>
+          <w:sz w:val="24"/>
+          <w:szCs w:val="24"/>
+        </w:rPr>
+      </w:pPr>
+      <w:r>
+        <w:rPr>
+          <w:rFonts w:asciiTheme="majorHAnsi" w:hAnsiTheme="majorHAnsi" w:cstheme="majorHAnsi"/>
+          <w:sz w:val="24"/>
+          <w:szCs w:val="24"/>
+        </w:rPr>
+        <w:t>https://www.hektorprofe.net/tutorial/django-formularios-crear-editar-instancias</w:t>
+      </w:r>
     </w:p>
     <w:sectPr>
       <w:pgSz w:w="11906" w:h="16838"/>

</xml_diff>